<commit_message>
Generalize the string based description of results for test, the goal is to increase test readability
</commit_message>
<xml_diff>
--- a/src/test/resources/org/wickedsource/docxstamper/ConditionalDisplayOfParagraphsWithoutCommentTest.docx
+++ b/src/test/resources/org/wickedsource/docxstamper/ConditionalDisplayOfParagraphsWithoutCommentTest.docx
@@ -1,99 +1,67 @@
 
 <file path=word/document.xml><?xml version="1.0" encoding="utf-8"?>
-<w:document xmlns:wpc="http://schemas.microsoft.com/office/word/2010/wordprocessingCanvas" xmlns:mc="http://schemas.openxmlformats.org/markup-compatibility/2006" xmlns:o="urn:schemas-microsoft-com:office:office" xmlns:r="http://schemas.openxmlformats.org/officeDocument/2006/relationships" xmlns:m="http://schemas.openxmlformats.org/officeDocument/2006/math" xmlns:v="urn:schemas-microsoft-com:vml" xmlns:wp14="http://schemas.microsoft.com/office/word/2010/wordprocessingDrawing" xmlns:wp="http://schemas.openxmlformats.org/drawingml/2006/wordprocessingDrawing" xmlns:w10="urn:schemas-microsoft-com:office:word" xmlns:w="http://schemas.openxmlformats.org/wordprocessingml/2006/main" xmlns:w14="http://schemas.microsoft.com/office/word/2010/wordml" xmlns:w15="http://schemas.microsoft.com/office/word/2012/wordml" xmlns:wpg="http://schemas.microsoft.com/office/word/2010/wordprocessingGroup" xmlns:wpi="http://schemas.microsoft.com/office/word/2010/wordprocessingInk" xmlns:wne="http://schemas.microsoft.com/office/word/2006/wordml" xmlns:wps="http://schemas.microsoft.com/office/word/2010/wordprocessingShape" mc:Ignorable="w14 w15 wp14">
+<w:document xmlns:wpc="http://schemas.microsoft.com/office/word/2010/wordprocessingCanvas" xmlns:cx="http://schemas.microsoft.com/office/drawing/2014/chartex" xmlns:cx1="http://schemas.microsoft.com/office/drawing/2015/9/8/chartex" xmlns:cx2="http://schemas.microsoft.com/office/drawing/2015/10/21/chartex" xmlns:cx3="http://schemas.microsoft.com/office/drawing/2016/5/9/chartex" xmlns:cx4="http://schemas.microsoft.com/office/drawing/2016/5/10/chartex" xmlns:cx5="http://schemas.microsoft.com/office/drawing/2016/5/11/chartex" xmlns:cx6="http://schemas.microsoft.com/office/drawing/2016/5/12/chartex" xmlns:cx7="http://schemas.microsoft.com/office/drawing/2016/5/13/chartex" xmlns:cx8="http://schemas.microsoft.com/office/drawing/2016/5/14/chartex" xmlns:mc="http://schemas.openxmlformats.org/markup-compatibility/2006" xmlns:aink="http://schemas.microsoft.com/office/drawing/2016/ink" xmlns:am3d="http://schemas.microsoft.com/office/drawing/2017/model3d" xmlns:o="urn:schemas-microsoft-com:office:office" xmlns:oel="http://schemas.microsoft.com/office/2019/extlst" xmlns:r="http://schemas.openxmlformats.org/officeDocument/2006/relationships" xmlns:m="http://schemas.openxmlformats.org/officeDocument/2006/math" xmlns:v="urn:schemas-microsoft-com:vml" xmlns:wp14="http://schemas.microsoft.com/office/word/2010/wordprocessingDrawing" xmlns:wp="http://schemas.openxmlformats.org/drawingml/2006/wordprocessingDrawing" xmlns:w10="urn:schemas-microsoft-com:office:word" xmlns:w="http://schemas.openxmlformats.org/wordprocessingml/2006/main" xmlns:w14="http://schemas.microsoft.com/office/word/2010/wordml" xmlns:w15="http://schemas.microsoft.com/office/word/2012/wordml" xmlns:w16cex="http://schemas.microsoft.com/office/word/2018/wordml/cex" xmlns:w16cid="http://schemas.microsoft.com/office/word/2016/wordml/cid" xmlns:w16="http://schemas.microsoft.com/office/word/2018/wordml" xmlns:w16sdtdh="http://schemas.microsoft.com/office/word/2020/wordml/sdtdatahash" xmlns:w16se="http://schemas.microsoft.com/office/word/2015/wordml/symex" xmlns:wpg="http://schemas.microsoft.com/office/word/2010/wordprocessingGroup" xmlns:wpi="http://schemas.microsoft.com/office/word/2010/wordprocessingInk" xmlns:wne="http://schemas.microsoft.com/office/word/2006/wordml" xmlns:wps="http://schemas.microsoft.com/office/word/2010/wordprocessingShape" mc:Ignorable="w14 w15 w16se w16cid w16 w16cex w16sdtdh wp14">
   <w:body>
     <w:p>
       <w:pPr>
         <w:pStyle w:val="berschrift"/>
         <w:rPr>
           <w:rFonts w:hint="eastAsia"/>
-          <w:lang w:val="en-US"/>
         </w:rPr>
       </w:pPr>
       <w:r>
-        <w:rPr>
-          <w:lang w:val="en-US"/>
-        </w:rPr>
         <w:t>Conditional Display of Paragraphs</w:t>
       </w:r>
     </w:p>
     <w:p>
       <w:pPr>
-        <w:pStyle w:val="Textkrper"/>
+        <w:pStyle w:val="Corpsdetexte"/>
         <w:rPr>
           <w:rFonts w:hint="eastAsia"/>
-          <w:lang w:val="en-US"/>
         </w:rPr>
       </w:pPr>
       <w:r>
-        <w:rPr>
-          <w:lang w:val="en-US"/>
-        </w:rPr>
         <w:t>This paragraph stays untouched.</w:t>
       </w:r>
     </w:p>
     <w:p>
       <w:pPr>
-        <w:pStyle w:val="Textkrper"/>
+        <w:pStyle w:val="Corpsdetexte"/>
         <w:rPr>
           <w:rFonts w:hint="eastAsia"/>
-          <w:lang w:val="en-US"/>
         </w:rPr>
       </w:pPr>
       <w:r>
-        <w:rPr>
-          <w:lang w:val="en-US"/>
-        </w:rPr>
         <w:t>#{displayParagraphIf(name.equals(</w:t>
       </w:r>
       <w:r>
         <w:rPr>
           <w:rFonts w:hint="eastAsia"/>
-          <w:lang w:val="en-US"/>
         </w:rPr>
         <w:t>'</w:t>
       </w:r>
       <w:r>
-        <w:rPr>
-          <w:lang w:val="en-US"/>
-        </w:rPr>
         <w:t>Bart</w:t>
       </w:r>
       <w:r>
         <w:rPr>
           <w:rFonts w:hint="eastAsia"/>
-          <w:lang w:val="en-US"/>
         </w:rPr>
         <w:t>'</w:t>
       </w:r>
       <w:r>
-        <w:rPr>
-          <w:lang w:val="en-US"/>
-        </w:rPr>
         <w:t>)</w:t>
       </w:r>
       <w:r>
-        <w:rPr>
-          <w:lang w:val="en-US"/>
-        </w:rPr>
         <w:t>)</w:t>
       </w:r>
       <w:r>
-        <w:rPr>
-          <w:lang w:val="en-US"/>
-        </w:rPr>
-        <w:t>}</w:t>
-      </w:r>
-      <w:r>
-        <w:rPr>
-          <w:lang w:val="en-US"/>
-        </w:rPr>
-        <w:t>This paragraph is only included in the resulting document if the variable „name“ has the value „Bart“.</w:t>
+        <w:t>}This paragraph is only included in the resulting document if the variable „name“ has the value „Bart“.</w:t>
       </w:r>
     </w:p>
     <w:p>
       <w:pPr>
-        <w:pStyle w:val="Textkrper"/>
+        <w:pStyle w:val="Corpsdetexte"/>
         <w:rPr>
           <w:rFonts w:hint="eastAsia"/>
         </w:rPr>
@@ -149,14 +117,12 @@
                 <w:rFonts w:hint="eastAsia"/>
                 <w:b/>
                 <w:bCs/>
-                <w:lang w:val="en-US"/>
               </w:rPr>
             </w:pPr>
             <w:r>
               <w:rPr>
                 <w:b/>
                 <w:bCs/>
-                <w:lang w:val="en-US"/>
               </w:rPr>
               <w:t>Conditional Display of paragraphs also works in tables</w:t>
             </w:r>
@@ -212,58 +178,34 @@
               <w:pStyle w:val="TabellenInhalt"/>
               <w:rPr>
                 <w:rFonts w:hint="eastAsia"/>
-                <w:lang w:val="en-US"/>
               </w:rPr>
             </w:pPr>
             <w:r>
-              <w:rPr>
-                <w:lang w:val="en-US"/>
-              </w:rPr>
               <w:t>#{displayParagraphIf(name.equals(</w:t>
             </w:r>
             <w:r>
               <w:rPr>
                 <w:rFonts w:hint="eastAsia"/>
-                <w:lang w:val="en-US"/>
               </w:rPr>
               <w:t>'</w:t>
             </w:r>
             <w:r>
-              <w:rPr>
-                <w:lang w:val="en-US"/>
-              </w:rPr>
               <w:t>Bart</w:t>
             </w:r>
             <w:r>
               <w:rPr>
                 <w:rFonts w:hint="eastAsia"/>
-                <w:lang w:val="en-US"/>
               </w:rPr>
               <w:t>'</w:t>
             </w:r>
             <w:r>
-              <w:rPr>
-                <w:lang w:val="en-US"/>
-              </w:rPr>
               <w:t>)</w:t>
             </w:r>
             <w:r>
-              <w:rPr>
-                <w:lang w:val="en-US"/>
-              </w:rPr>
               <w:t>)</w:t>
             </w:r>
             <w:r>
-              <w:rPr>
-                <w:lang w:val="en-US"/>
-              </w:rPr>
-              <w:t>}</w:t>
-            </w:r>
-            <w:r>
-              <w:rPr>
-                <w:lang w:val="en-US"/>
-              </w:rPr>
-              <w:t>This paragraph is only included if the name is „Bart“.</w:t>
+              <w:t>}This paragraph is only included if the name is „Bart“.</w:t>
             </w:r>
           </w:p>
         </w:tc>
@@ -331,14 +273,12 @@
                       <w:rFonts w:hint="eastAsia"/>
                       <w:b/>
                       <w:bCs/>
-                      <w:lang w:val="en-US"/>
                     </w:rPr>
                   </w:pPr>
                   <w:r>
                     <w:rPr>
                       <w:b/>
                       <w:bCs/>
-                      <w:lang w:val="en-US"/>
                     </w:rPr>
                     <w:t>Also works in nested tables</w:t>
                   </w:r>
@@ -365,13 +305,9 @@
                     <w:pStyle w:val="TabellenInhalt"/>
                     <w:rPr>
                       <w:rFonts w:hint="eastAsia"/>
-                      <w:lang w:val="en-US"/>
                     </w:rPr>
                   </w:pPr>
                   <w:r>
-                    <w:rPr>
-                      <w:lang w:val="en-US"/>
-                    </w:rPr>
                     <w:t>This paragraph stays untouched.</w:t>
                   </w:r>
                 </w:p>
@@ -380,60 +316,34 @@
                     <w:pStyle w:val="TabellenInhalt"/>
                     <w:rPr>
                       <w:rFonts w:hint="eastAsia"/>
-                      <w:lang w:val="en-US"/>
                     </w:rPr>
                   </w:pPr>
                   <w:r>
-                    <w:rPr>
-                      <w:lang w:val="en-US"/>
-                    </w:rPr>
                     <w:t>#{displayParagraphIf(name.equals(</w:t>
                   </w:r>
                   <w:r>
                     <w:rPr>
                       <w:rFonts w:hint="eastAsia"/>
-                      <w:lang w:val="en-US"/>
                     </w:rPr>
                     <w:t>'</w:t>
                   </w:r>
                   <w:r>
-                    <w:rPr>
-                      <w:lang w:val="en-US"/>
-                    </w:rPr>
                     <w:t>Bart</w:t>
                   </w:r>
                   <w:r>
                     <w:rPr>
                       <w:rFonts w:hint="eastAsia"/>
-                      <w:lang w:val="en-US"/>
                     </w:rPr>
                     <w:t>'</w:t>
                   </w:r>
                   <w:r>
-                    <w:rPr>
-                      <w:lang w:val="en-US"/>
-                    </w:rPr>
                     <w:t>)</w:t>
                   </w:r>
                   <w:r>
-                    <w:rPr>
-                      <w:lang w:val="en-US"/>
-                    </w:rPr>
                     <w:t>)</w:t>
                   </w:r>
-                  <w:bookmarkStart w:id="0" w:name="_GoBack"/>
-                  <w:bookmarkEnd w:id="0"/>
                   <w:r>
-                    <w:rPr>
-                      <w:lang w:val="en-US"/>
-                    </w:rPr>
-                    <w:t>}</w:t>
-                  </w:r>
-                  <w:r>
-                    <w:rPr>
-                      <w:lang w:val="en-US"/>
-                    </w:rPr>
-                    <w:t>This paragraph is only included if the name is „Bart“.</w:t>
+                    <w:t>}This paragraph is only included if the name is „Bart“.</w:t>
                   </w:r>
                 </w:p>
               </w:tc>
@@ -444,7 +354,6 @@
               <w:pStyle w:val="TabellenInhalt"/>
               <w:rPr>
                 <w:rFonts w:hint="eastAsia"/>
-                <w:lang w:val="en-US"/>
               </w:rPr>
             </w:pPr>
           </w:p>
@@ -453,10 +362,9 @@
     </w:tbl>
     <w:p>
       <w:pPr>
-        <w:pStyle w:val="Textkrper"/>
+        <w:pStyle w:val="Corpsdetexte"/>
         <w:rPr>
           <w:rFonts w:hint="eastAsia"/>
-          <w:lang w:val="en-US"/>
         </w:rPr>
       </w:pPr>
     </w:p>
@@ -472,7 +380,7 @@
 </file>
 
 <file path=word/styles.xml><?xml version="1.0" encoding="utf-8"?>
-<w:styles xmlns:mc="http://schemas.openxmlformats.org/markup-compatibility/2006" xmlns:r="http://schemas.openxmlformats.org/officeDocument/2006/relationships" xmlns:w="http://schemas.openxmlformats.org/wordprocessingml/2006/main" xmlns:w14="http://schemas.microsoft.com/office/word/2010/wordml" xmlns:w15="http://schemas.microsoft.com/office/word/2012/wordml" mc:Ignorable="w14 w15">
+<w:styles xmlns:mc="http://schemas.openxmlformats.org/markup-compatibility/2006" xmlns:r="http://schemas.openxmlformats.org/officeDocument/2006/relationships" xmlns:w="http://schemas.openxmlformats.org/wordprocessingml/2006/main" xmlns:w14="http://schemas.microsoft.com/office/word/2010/wordml" xmlns:w15="http://schemas.microsoft.com/office/word/2012/wordml" xmlns:w16cex="http://schemas.microsoft.com/office/word/2018/wordml/cex" xmlns:w16cid="http://schemas.microsoft.com/office/word/2016/wordml/cid" xmlns:w16="http://schemas.microsoft.com/office/word/2018/wordml" xmlns:w16sdtdh="http://schemas.microsoft.com/office/word/2020/wordml/sdtdatahash" xmlns:w16se="http://schemas.microsoft.com/office/word/2015/wordml/symex" mc:Ignorable="w14 w15 w16se w16cid w16 w16cex w16sdtdh">
   <w:docDefaults>
     <w:rPrDefault>
       <w:rPr>
@@ -484,7 +392,7 @@
     </w:rPrDefault>
     <w:pPrDefault/>
   </w:docDefaults>
-  <w:latentStyles w:defLockedState="0" w:defUIPriority="99" w:defSemiHidden="0" w:defUnhideWhenUsed="0" w:defQFormat="0" w:count="371">
+  <w:latentStyles w:defLockedState="0" w:defUIPriority="99" w:defSemiHidden="0" w:defUnhideWhenUsed="0" w:defQFormat="0" w:count="376">
     <w:lsdException w:name="Normal" w:uiPriority="0" w:qFormat="1"/>
     <w:lsdException w:name="heading 1" w:uiPriority="9" w:qFormat="1"/>
     <w:lsdException w:name="heading 2" w:semiHidden="1" w:uiPriority="9" w:unhideWhenUsed="1" w:qFormat="1"/>
@@ -856,18 +764,25 @@
     <w:lsdException w:name="List Table 5 Dark Accent 6" w:uiPriority="50"/>
     <w:lsdException w:name="List Table 6 Colorful Accent 6" w:uiPriority="51"/>
     <w:lsdException w:name="List Table 7 Colorful Accent 6" w:uiPriority="52"/>
+    <w:lsdException w:name="Mention" w:semiHidden="1" w:unhideWhenUsed="1"/>
+    <w:lsdException w:name="Smart Hyperlink" w:semiHidden="1" w:unhideWhenUsed="1"/>
+    <w:lsdException w:name="Hashtag" w:semiHidden="1" w:unhideWhenUsed="1"/>
+    <w:lsdException w:name="Unresolved Mention" w:semiHidden="1" w:unhideWhenUsed="1"/>
+    <w:lsdException w:name="Smart Link" w:semiHidden="1" w:unhideWhenUsed="1"/>
   </w:latentStyles>
-  <w:style w:type="paragraph" w:default="1" w:styleId="Standard">
+  <w:style w:type="paragraph" w:default="1" w:styleId="Normal">
     <w:name w:val="Normal"/>
     <w:pPr>
       <w:widowControl w:val="0"/>
       <w:suppressAutoHyphens/>
     </w:pPr>
     <w:rPr>
+      <w:noProof/>
       <w:color w:val="00000A"/>
-    </w:rPr>
-  </w:style>
-  <w:style w:type="paragraph" w:styleId="berschrift1">
+      <w:lang w:val="en-US"/>
+    </w:rPr>
+  </w:style>
+  <w:style w:type="paragraph" w:styleId="Titre1">
     <w:name w:val="heading 1"/>
     <w:basedOn w:val="berschrift"/>
     <w:pPr>
@@ -880,7 +795,7 @@
       <w:szCs w:val="36"/>
     </w:rPr>
   </w:style>
-  <w:style w:type="paragraph" w:styleId="berschrift2">
+  <w:style w:type="paragraph" w:styleId="Titre2">
     <w:name w:val="heading 2"/>
     <w:basedOn w:val="berschrift"/>
     <w:pPr>
@@ -894,7 +809,7 @@
       <w:szCs w:val="32"/>
     </w:rPr>
   </w:style>
-  <w:style w:type="paragraph" w:styleId="berschrift3">
+  <w:style w:type="paragraph" w:styleId="Titre3">
     <w:name w:val="heading 3"/>
     <w:basedOn w:val="berschrift"/>
     <w:pPr>
@@ -907,13 +822,13 @@
       <w:color w:val="808080"/>
     </w:rPr>
   </w:style>
-  <w:style w:type="character" w:default="1" w:styleId="Absatz-Standardschriftart">
+  <w:style w:type="character" w:default="1" w:styleId="Policepardfaut">
     <w:name w:val="Default Paragraph Font"/>
     <w:uiPriority w:val="1"/>
     <w:semiHidden/>
     <w:unhideWhenUsed/>
   </w:style>
-  <w:style w:type="table" w:default="1" w:styleId="NormaleTabelle">
+  <w:style w:type="table" w:default="1" w:styleId="TableauNormal">
     <w:name w:val="Normal Table"/>
     <w:uiPriority w:val="99"/>
     <w:semiHidden/>
@@ -928,7 +843,7 @@
       </w:tblCellMar>
     </w:tblPr>
   </w:style>
-  <w:style w:type="numbering" w:default="1" w:styleId="KeineListe">
+  <w:style w:type="numbering" w:default="1" w:styleId="Aucuneliste">
     <w:name w:val="No List"/>
     <w:uiPriority w:val="99"/>
     <w:semiHidden/>
@@ -942,8 +857,8 @@
   </w:style>
   <w:style w:type="paragraph" w:customStyle="1" w:styleId="berschrift">
     <w:name w:val="Überschrift"/>
-    <w:basedOn w:val="Standard"/>
-    <w:next w:val="Textkrper"/>
+    <w:basedOn w:val="Normal"/>
+    <w:next w:val="Corpsdetexte"/>
     <w:pPr>
       <w:keepNext/>
       <w:spacing w:before="240" w:after="120"/>
@@ -954,20 +869,20 @@
       <w:szCs w:val="28"/>
     </w:rPr>
   </w:style>
-  <w:style w:type="paragraph" w:styleId="Textkrper">
+  <w:style w:type="paragraph" w:styleId="Corpsdetexte">
     <w:name w:val="Body Text"/>
-    <w:basedOn w:val="Standard"/>
+    <w:basedOn w:val="Normal"/>
     <w:pPr>
       <w:spacing w:after="140" w:line="288" w:lineRule="auto"/>
     </w:pPr>
   </w:style>
   <w:style w:type="paragraph" w:styleId="Liste">
     <w:name w:val="List"/>
-    <w:basedOn w:val="Textkrper"/>
-  </w:style>
-  <w:style w:type="paragraph" w:styleId="Beschriftung">
+    <w:basedOn w:val="Corpsdetexte"/>
+  </w:style>
+  <w:style w:type="paragraph" w:styleId="Lgende">
     <w:name w:val="caption"/>
-    <w:basedOn w:val="Standard"/>
+    <w:basedOn w:val="Normal"/>
     <w:pPr>
       <w:suppressLineNumbers/>
       <w:spacing w:before="120" w:after="120"/>
@@ -979,20 +894,20 @@
   </w:style>
   <w:style w:type="paragraph" w:customStyle="1" w:styleId="Verzeichnis">
     <w:name w:val="Verzeichnis"/>
-    <w:basedOn w:val="Standard"/>
+    <w:basedOn w:val="Normal"/>
     <w:pPr>
       <w:suppressLineNumbers/>
     </w:pPr>
   </w:style>
-  <w:style w:type="paragraph" w:styleId="Zitat">
+  <w:style w:type="paragraph" w:styleId="Citation">
     <w:name w:val="Quote"/>
-    <w:basedOn w:val="Standard"/>
+    <w:basedOn w:val="Normal"/>
     <w:pPr>
       <w:spacing w:after="283"/>
       <w:ind w:left="567" w:right="567"/>
     </w:pPr>
   </w:style>
-  <w:style w:type="paragraph" w:styleId="Titel">
+  <w:style w:type="paragraph" w:styleId="Titre">
     <w:name w:val="Title"/>
     <w:basedOn w:val="berschrift"/>
     <w:pPr>
@@ -1005,7 +920,7 @@
       <w:szCs w:val="56"/>
     </w:rPr>
   </w:style>
-  <w:style w:type="paragraph" w:styleId="Untertitel">
+  <w:style w:type="paragraph" w:styleId="Sous-titre">
     <w:name w:val="Subtitle"/>
     <w:basedOn w:val="berschrift"/>
     <w:pPr>
@@ -1019,12 +934,12 @@
   </w:style>
   <w:style w:type="paragraph" w:customStyle="1" w:styleId="TabellenInhalt">
     <w:name w:val="Tabellen Inhalt"/>
-    <w:basedOn w:val="Standard"/>
-  </w:style>
-  <w:style w:type="paragraph" w:styleId="Kommentartext">
+    <w:basedOn w:val="Normal"/>
+  </w:style>
+  <w:style w:type="paragraph" w:styleId="Commentaire">
     <w:name w:val="annotation text"/>
-    <w:basedOn w:val="Standard"/>
-    <w:link w:val="KommentartextZchn"/>
+    <w:basedOn w:val="Normal"/>
+    <w:link w:val="CommentaireCar"/>
     <w:uiPriority w:val="99"/>
     <w:semiHidden/>
     <w:unhideWhenUsed/>
@@ -1033,10 +948,10 @@
       <w:szCs w:val="18"/>
     </w:rPr>
   </w:style>
-  <w:style w:type="character" w:customStyle="1" w:styleId="KommentartextZchn">
-    <w:name w:val="Kommentartext Zchn"/>
-    <w:basedOn w:val="Absatz-Standardschriftart"/>
-    <w:link w:val="Kommentartext"/>
+  <w:style w:type="character" w:customStyle="1" w:styleId="CommentaireCar">
+    <w:name w:val="Commentaire Car"/>
+    <w:basedOn w:val="Policepardfaut"/>
+    <w:link w:val="Commentaire"/>
     <w:uiPriority w:val="99"/>
     <w:semiHidden/>
     <w:rPr>
@@ -1045,9 +960,9 @@
       <w:szCs w:val="18"/>
     </w:rPr>
   </w:style>
-  <w:style w:type="character" w:styleId="Kommentarzeichen">
+  <w:style w:type="character" w:styleId="Marquedecommentaire">
     <w:name w:val="annotation reference"/>
-    <w:basedOn w:val="Absatz-Standardschriftart"/>
+    <w:basedOn w:val="Policepardfaut"/>
     <w:uiPriority w:val="99"/>
     <w:semiHidden/>
     <w:unhideWhenUsed/>
@@ -1056,10 +971,10 @@
       <w:szCs w:val="16"/>
     </w:rPr>
   </w:style>
-  <w:style w:type="paragraph" w:styleId="Sprechblasentext">
+  <w:style w:type="paragraph" w:styleId="Textedebulles">
     <w:name w:val="Balloon Text"/>
-    <w:basedOn w:val="Standard"/>
-    <w:link w:val="SprechblasentextZchn"/>
+    <w:basedOn w:val="Normal"/>
+    <w:link w:val="TextedebullesCar"/>
     <w:uiPriority w:val="99"/>
     <w:semiHidden/>
     <w:unhideWhenUsed/>
@@ -1070,10 +985,10 @@
       <w:szCs w:val="16"/>
     </w:rPr>
   </w:style>
-  <w:style w:type="character" w:customStyle="1" w:styleId="SprechblasentextZchn">
-    <w:name w:val="Sprechblasentext Zchn"/>
-    <w:basedOn w:val="Absatz-Standardschriftart"/>
-    <w:link w:val="Sprechblasentext"/>
+  <w:style w:type="character" w:customStyle="1" w:styleId="TextedebullesCar">
+    <w:name w:val="Texte de bulles Car"/>
+    <w:basedOn w:val="Policepardfaut"/>
+    <w:link w:val="Textedebulles"/>
     <w:uiPriority w:val="99"/>
     <w:semiHidden/>
     <w:rsid w:val="002A39BC"/>

</xml_diff>